<commit_message>
Edited interpolation to be more precise
</commit_message>
<xml_diff>
--- a/Lagrange_Interpolation/Otchet1.docx
+++ b/Lagrange_Interpolation/Otchet1.docx
@@ -3153,6 +3153,7 @@
       <w:pPr>
         <w:rPr>
           <w:rFonts w:eastAsiaTheme="minorEastAsia" w:cs="Times New Roman"/>
+          <w:i/>
           <w:sz w:val="24"/>
           <w:szCs w:val="24"/>
         </w:rPr>
@@ -3627,6 +3628,76 @@
           <w:szCs w:val="24"/>
         </w:rPr>
         <w:t>.</w:t>
+      </w:r>
+      <w:r>
+        <w:rPr>
+          <w:rFonts w:eastAsiaTheme="minorEastAsia" w:cs="Times New Roman"/>
+          <w:sz w:val="24"/>
+          <w:szCs w:val="24"/>
+        </w:rPr>
+        <w:t xml:space="preserve"> Для этого наложим условие, что угол накладывается только </w:t>
+      </w:r>
+      <w:proofErr w:type="gramStart"/>
+      <w:r>
+        <w:rPr>
+          <w:rFonts w:eastAsiaTheme="minorEastAsia" w:cs="Times New Roman"/>
+          <w:sz w:val="24"/>
+          <w:szCs w:val="24"/>
+        </w:rPr>
+        <w:t xml:space="preserve">при </w:t>
+      </w:r>
+      <m:oMath>
+        <m:r>
+          <w:rPr>
+            <w:rFonts w:ascii="Cambria Math" w:eastAsiaTheme="minorEastAsia" w:hAnsi="Cambria Math" w:cs="Times New Roman"/>
+            <w:sz w:val="24"/>
+            <w:szCs w:val="24"/>
+          </w:rPr>
+          <m:t>x&gt;c,c&gt;0</m:t>
+        </m:r>
+      </m:oMath>
+      <w:r>
+        <w:rPr>
+          <w:rFonts w:eastAsiaTheme="minorEastAsia" w:cs="Times New Roman"/>
+          <w:sz w:val="24"/>
+          <w:szCs w:val="24"/>
+        </w:rPr>
+        <w:t>,</w:t>
+      </w:r>
+      <w:proofErr w:type="gramEnd"/>
+      <w:r>
+        <w:rPr>
+          <w:rFonts w:eastAsiaTheme="minorEastAsia" w:cs="Times New Roman"/>
+          <w:sz w:val="24"/>
+          <w:szCs w:val="24"/>
+        </w:rPr>
+        <w:t xml:space="preserve"> если же </w:t>
+      </w:r>
+      <m:oMath>
+        <m:r>
+          <w:rPr>
+            <w:rFonts w:ascii="Cambria Math" w:eastAsiaTheme="minorEastAsia" w:hAnsi="Cambria Math" w:cs="Times New Roman"/>
+            <w:sz w:val="24"/>
+            <w:szCs w:val="24"/>
+          </w:rPr>
+          <m:t>x≤c</m:t>
+        </m:r>
+      </m:oMath>
+      <w:r>
+        <w:rPr>
+          <w:rFonts w:eastAsiaTheme="minorEastAsia" w:cs="Times New Roman"/>
+          <w:sz w:val="24"/>
+          <w:szCs w:val="24"/>
+        </w:rPr>
+        <w:t>,</w:t>
+      </w:r>
+      <w:r>
+        <w:rPr>
+          <w:rFonts w:eastAsiaTheme="minorEastAsia" w:cs="Times New Roman"/>
+          <w:sz w:val="24"/>
+          <w:szCs w:val="24"/>
+        </w:rPr>
+        <w:t xml:space="preserve"> то вычисления проводятся по формуле без угла</w:t>
       </w:r>
     </w:p>
     <w:p>
@@ -8557,7 +8628,7 @@
                         <w:szCs w:val="24"/>
                         <w:lang w:val="en-US"/>
                       </w:rPr>
-                      <m:t>k</m:t>
+                      <m:t>i</m:t>
                     </m:r>
                     <m:r>
                       <w:rPr>
@@ -8565,7 +8636,15 @@
                         <w:sz w:val="24"/>
                         <w:szCs w:val="24"/>
                       </w:rPr>
-                      <m:t>-1</m:t>
+                      <m:t>+</m:t>
+                    </m:r>
+                    <m:r>
+                      <w:rPr>
+                        <w:rFonts w:ascii="Cambria Math" w:eastAsiaTheme="minorEastAsia" w:hAnsi="Cambria Math"/>
+                        <w:sz w:val="24"/>
+                        <w:szCs w:val="24"/>
+                      </w:rPr>
+                      <m:t>1</m:t>
                     </m:r>
                   </m:num>
                   <m:den>
@@ -8585,6 +8664,15 @@
                         <w:lang w:val="en-US"/>
                       </w:rPr>
                       <m:t>n</m:t>
+                    </m:r>
+                    <m:r>
+                      <w:rPr>
+                        <w:rFonts w:ascii="Cambria Math" w:eastAsiaTheme="minorEastAsia" w:hAnsi="Cambria Math"/>
+                        <w:sz w:val="24"/>
+                        <w:szCs w:val="24"/>
+                        <w:lang w:val="en-US"/>
+                      </w:rPr>
+                      <m:t>+2</m:t>
                     </m:r>
                   </m:den>
                 </m:f>
@@ -8651,48 +8739,6 @@
             </m:r>
           </m:e>
         </m:d>
-        <m:r>
-          <w:rPr>
-            <w:rFonts w:ascii="Cambria Math" w:eastAsiaTheme="minorEastAsia" w:hAnsi="Cambria Math"/>
-            <w:sz w:val="24"/>
-            <w:szCs w:val="24"/>
-          </w:rPr>
-          <m:t xml:space="preserve">, </m:t>
-        </m:r>
-        <m:r>
-          <w:rPr>
-            <w:rFonts w:ascii="Cambria Math" w:eastAsiaTheme="minorEastAsia" w:hAnsi="Cambria Math"/>
-            <w:sz w:val="24"/>
-            <w:szCs w:val="24"/>
-            <w:lang w:val="en-US"/>
-          </w:rPr>
-          <m:t>k</m:t>
-        </m:r>
-        <m:r>
-          <w:rPr>
-            <w:rFonts w:ascii="Cambria Math" w:eastAsiaTheme="minorEastAsia" w:hAnsi="Cambria Math"/>
-            <w:sz w:val="24"/>
-            <w:szCs w:val="24"/>
-          </w:rPr>
-          <m:t xml:space="preserve">∈[1, </m:t>
-        </m:r>
-        <m:r>
-          <w:rPr>
-            <w:rFonts w:ascii="Cambria Math" w:eastAsiaTheme="minorEastAsia" w:hAnsi="Cambria Math"/>
-            <w:sz w:val="24"/>
-            <w:szCs w:val="24"/>
-            <w:lang w:val="en-US"/>
-          </w:rPr>
-          <m:t>n</m:t>
-        </m:r>
-        <m:r>
-          <w:rPr>
-            <w:rFonts w:ascii="Cambria Math" w:eastAsiaTheme="minorEastAsia" w:hAnsi="Cambria Math"/>
-            <w:sz w:val="24"/>
-            <w:szCs w:val="24"/>
-          </w:rPr>
-          <m:t>]</m:t>
-        </m:r>
       </m:oMath>
       <w:r>
         <w:rPr>
@@ -8700,7 +8746,7 @@
           <w:sz w:val="24"/>
           <w:szCs w:val="24"/>
         </w:rPr>
-        <w:t>,</w:t>
+        <w:t xml:space="preserve"> для</w:t>
       </w:r>
       <w:proofErr w:type="gramEnd"/>
       <w:r>
@@ -8709,7 +8755,7 @@
           <w:sz w:val="24"/>
           <w:szCs w:val="24"/>
         </w:rPr>
-        <w:t xml:space="preserve"> для произвольной</w:t>
+        <w:t xml:space="preserve"> произвольной</w:t>
       </w:r>
       <w:r>
         <w:rPr>
@@ -8797,6 +8843,41 @@
                   </m:ctrlPr>
                 </m:eqArrPr>
                 <m:e>
+                  <m:sSub>
+                    <m:sSubPr>
+                      <m:ctrlPr>
+                        <w:rPr>
+                          <w:rFonts w:ascii="Cambria Math" w:eastAsiaTheme="minorEastAsia" w:hAnsi="Cambria Math"/>
+                          <w:i/>
+                          <w:sz w:val="24"/>
+                          <w:szCs w:val="24"/>
+                          <w:lang w:val="en-US"/>
+                        </w:rPr>
+                      </m:ctrlPr>
+                    </m:sSubPr>
+                    <m:e>
+                      <m:r>
+                        <w:rPr>
+                          <w:rFonts w:ascii="Cambria Math" w:eastAsiaTheme="minorEastAsia" w:hAnsi="Cambria Math"/>
+                          <w:sz w:val="24"/>
+                          <w:szCs w:val="24"/>
+                          <w:lang w:val="en-US"/>
+                        </w:rPr>
+                        <m:t>x</m:t>
+                      </m:r>
+                    </m:e>
+                    <m:sub>
+                      <m:r>
+                        <w:rPr>
+                          <w:rFonts w:ascii="Cambria Math" w:eastAsiaTheme="minorEastAsia" w:hAnsi="Cambria Math"/>
+                          <w:sz w:val="24"/>
+                          <w:szCs w:val="24"/>
+                          <w:lang w:val="en-US"/>
+                        </w:rPr>
+                        <m:t>i-1</m:t>
+                      </m:r>
+                    </m:sub>
+                  </m:sSub>
                   <m:r>
                     <w:rPr>
                       <w:rFonts w:ascii="Cambria Math" w:eastAsiaTheme="minorEastAsia" w:hAnsi="Cambria Math"/>
@@ -8804,7 +8885,7 @@
                       <w:szCs w:val="24"/>
                       <w:lang w:val="en-US"/>
                     </w:rPr>
-                    <m:t>a+i*</m:t>
+                    <m:t>+i*</m:t>
                   </m:r>
                   <m:sSup>
                     <m:sSupPr>
@@ -8887,6 +8968,41 @@
                   </m:f>
                 </m:e>
                 <m:e>
+                  <m:sSub>
+                    <m:sSubPr>
+                      <m:ctrlPr>
+                        <w:rPr>
+                          <w:rFonts w:ascii="Cambria Math" w:eastAsiaTheme="minorEastAsia" w:hAnsi="Cambria Math"/>
+                          <w:i/>
+                          <w:sz w:val="24"/>
+                          <w:szCs w:val="24"/>
+                          <w:lang w:val="en-US"/>
+                        </w:rPr>
+                      </m:ctrlPr>
+                    </m:sSubPr>
+                    <m:e>
+                      <m:r>
+                        <w:rPr>
+                          <w:rFonts w:ascii="Cambria Math" w:eastAsiaTheme="minorEastAsia" w:hAnsi="Cambria Math"/>
+                          <w:sz w:val="24"/>
+                          <w:szCs w:val="24"/>
+                          <w:lang w:val="en-US"/>
+                        </w:rPr>
+                        <m:t>x</m:t>
+                      </m:r>
+                    </m:e>
+                    <m:sub>
+                      <m:r>
+                        <w:rPr>
+                          <w:rFonts w:ascii="Cambria Math" w:eastAsiaTheme="minorEastAsia" w:hAnsi="Cambria Math"/>
+                          <w:sz w:val="24"/>
+                          <w:szCs w:val="24"/>
+                          <w:lang w:val="en-US"/>
+                        </w:rPr>
+                        <m:t>i-1</m:t>
+                      </m:r>
+                    </m:sub>
+                  </m:sSub>
                   <m:r>
                     <w:rPr>
                       <w:rFonts w:ascii="Cambria Math" w:eastAsiaTheme="minorEastAsia" w:hAnsi="Cambria Math"/>
@@ -8894,7 +9010,7 @@
                       <w:szCs w:val="24"/>
                       <w:lang w:val="en-US"/>
                     </w:rPr>
-                    <m:t>a+i*</m:t>
+                    <m:t>+i*</m:t>
                   </m:r>
                   <m:sSup>
                     <m:sSupPr>
@@ -9021,6 +9137,41 @@
                   </m:f>
                 </m:e>
                 <m:e>
+                  <m:sSub>
+                    <m:sSubPr>
+                      <m:ctrlPr>
+                        <w:rPr>
+                          <w:rFonts w:ascii="Cambria Math" w:eastAsiaTheme="minorEastAsia" w:hAnsi="Cambria Math"/>
+                          <w:i/>
+                          <w:sz w:val="24"/>
+                          <w:szCs w:val="24"/>
+                          <w:lang w:val="en-US"/>
+                        </w:rPr>
+                      </m:ctrlPr>
+                    </m:sSubPr>
+                    <m:e>
+                      <m:r>
+                        <w:rPr>
+                          <w:rFonts w:ascii="Cambria Math" w:eastAsiaTheme="minorEastAsia" w:hAnsi="Cambria Math"/>
+                          <w:sz w:val="24"/>
+                          <w:szCs w:val="24"/>
+                          <w:lang w:val="en-US"/>
+                        </w:rPr>
+                        <m:t>x</m:t>
+                      </m:r>
+                    </m:e>
+                    <m:sub>
+                      <m:r>
+                        <w:rPr>
+                          <w:rFonts w:ascii="Cambria Math" w:eastAsiaTheme="minorEastAsia" w:hAnsi="Cambria Math"/>
+                          <w:sz w:val="24"/>
+                          <w:szCs w:val="24"/>
+                          <w:lang w:val="en-US"/>
+                        </w:rPr>
+                        <m:t>i-1</m:t>
+                      </m:r>
+                    </m:sub>
+                  </m:sSub>
                   <m:r>
                     <w:rPr>
                       <w:rFonts w:ascii="Cambria Math" w:eastAsiaTheme="minorEastAsia" w:hAnsi="Cambria Math"/>
@@ -9028,7 +9179,7 @@
                       <w:szCs w:val="24"/>
                       <w:lang w:val="en-US"/>
                     </w:rPr>
-                    <m:t>a+i*h, i&gt;</m:t>
+                    <m:t>+i*h, i&gt;</m:t>
                   </m:r>
                   <m:f>
                     <m:fPr>
@@ -9097,7 +9248,15 @@
                   <w:sz w:val="24"/>
                   <w:szCs w:val="24"/>
                 </w:rPr>
-                <m:t>0,n</m:t>
+                <m:t>1</m:t>
+              </m:r>
+              <m:r>
+                <w:rPr>
+                  <w:rFonts w:ascii="Cambria Math" w:eastAsiaTheme="minorEastAsia" w:hAnsi="Cambria Math"/>
+                  <w:sz w:val="24"/>
+                  <w:szCs w:val="24"/>
+                </w:rPr>
+                <m:t>,n</m:t>
               </m:r>
             </m:e>
           </m:d>
@@ -9145,6 +9304,59 @@
               </m:r>
             </m:den>
           </m:f>
+          <m:r>
+            <w:rPr>
+              <w:rFonts w:ascii="Cambria Math" w:eastAsiaTheme="minorEastAsia" w:hAnsi="Cambria Math"/>
+              <w:sz w:val="24"/>
+              <w:szCs w:val="24"/>
+              <w:lang w:val="en-US"/>
+            </w:rPr>
+            <m:t xml:space="preserve">, </m:t>
+          </m:r>
+          <m:sSub>
+            <m:sSubPr>
+              <m:ctrlPr>
+                <w:rPr>
+                  <w:rFonts w:ascii="Cambria Math" w:eastAsiaTheme="minorEastAsia" w:hAnsi="Cambria Math"/>
+                  <w:i/>
+                  <w:sz w:val="24"/>
+                  <w:szCs w:val="24"/>
+                  <w:lang w:val="en-US"/>
+                </w:rPr>
+              </m:ctrlPr>
+            </m:sSubPr>
+            <m:e>
+              <m:r>
+                <w:rPr>
+                  <w:rFonts w:ascii="Cambria Math" w:eastAsiaTheme="minorEastAsia" w:hAnsi="Cambria Math"/>
+                  <w:sz w:val="24"/>
+                  <w:szCs w:val="24"/>
+                  <w:lang w:val="en-US"/>
+                </w:rPr>
+                <m:t>x</m:t>
+              </m:r>
+            </m:e>
+            <m:sub>
+              <m:r>
+                <w:rPr>
+                  <w:rFonts w:ascii="Cambria Math" w:eastAsiaTheme="minorEastAsia" w:hAnsi="Cambria Math"/>
+                  <w:sz w:val="24"/>
+                  <w:szCs w:val="24"/>
+                  <w:lang w:val="en-US"/>
+                </w:rPr>
+                <m:t>0</m:t>
+              </m:r>
+            </m:sub>
+          </m:sSub>
+          <m:r>
+            <w:rPr>
+              <w:rFonts w:ascii="Cambria Math" w:eastAsiaTheme="minorEastAsia" w:hAnsi="Cambria Math"/>
+              <w:sz w:val="24"/>
+              <w:szCs w:val="24"/>
+              <w:lang w:val="en-US"/>
+            </w:rPr>
+            <m:t>=a</m:t>
+          </m:r>
         </m:oMath>
       </m:oMathPara>
     </w:p>
@@ -9290,6 +9502,14 @@
           </w:rPr>
           <m:t>0</m:t>
         </m:r>
+        <m:r>
+          <w:rPr>
+            <w:rFonts w:ascii="Cambria Math" w:eastAsiaTheme="minorEastAsia" w:hAnsi="Cambria Math"/>
+            <w:sz w:val="24"/>
+            <w:szCs w:val="24"/>
+          </w:rPr>
+          <m:t>.3</m:t>
+        </m:r>
       </m:oMath>
       <w:r>
         <w:rPr>
@@ -9297,8 +9517,44 @@
           <w:sz w:val="24"/>
           <w:szCs w:val="24"/>
         </w:rPr>
-        <w:t xml:space="preserve">. </w:t>
-      </w:r>
+        <w:t>.</w:t>
+      </w:r>
+      <w:r>
+        <w:rPr>
+          <w:rFonts w:eastAsiaTheme="minorEastAsia"/>
+          <w:sz w:val="24"/>
+          <w:szCs w:val="24"/>
+        </w:rPr>
+        <w:t xml:space="preserve"> Как было сказано в анализе задачи, угол будем накладывать по формуле только </w:t>
+      </w:r>
+      <w:proofErr w:type="gramStart"/>
+      <w:r>
+        <w:rPr>
+          <w:rFonts w:eastAsiaTheme="minorEastAsia"/>
+          <w:sz w:val="24"/>
+          <w:szCs w:val="24"/>
+        </w:rPr>
+        <w:t xml:space="preserve">при </w:t>
+      </w:r>
+      <m:oMath>
+        <m:r>
+          <w:rPr>
+            <w:rFonts w:ascii="Cambria Math" w:eastAsiaTheme="minorEastAsia" w:hAnsi="Cambria Math"/>
+            <w:sz w:val="24"/>
+            <w:szCs w:val="24"/>
+          </w:rPr>
+          <m:t>x&gt;c</m:t>
+        </m:r>
+      </m:oMath>
+      <w:r>
+        <w:rPr>
+          <w:rFonts w:eastAsiaTheme="minorEastAsia"/>
+          <w:sz w:val="24"/>
+          <w:szCs w:val="24"/>
+        </w:rPr>
+        <w:t>.</w:t>
+      </w:r>
+      <w:proofErr w:type="gramEnd"/>
     </w:p>
     <w:p>
       <w:pPr>
@@ -12598,14 +12854,10 @@
         <w:keepNext/>
       </w:pPr>
       <w:r>
-        <w:rPr>
-          <w:noProof/>
-          <w:lang w:eastAsia="ru-RU"/>
-        </w:rPr>
         <w:drawing>
-          <wp:inline distT="0" distB="0" distL="0" distR="0" wp14:anchorId="235FFDE1" wp14:editId="34E8DBDF">
-            <wp:extent cx="6390005" cy="3498850"/>
-            <wp:effectExtent l="0" t="0" r="0" b="6350"/>
+          <wp:inline distT="0" distB="0" distL="0" distR="0" wp14:anchorId="3DF690A2" wp14:editId="57B25DF3">
+            <wp:extent cx="6390005" cy="3482975"/>
+            <wp:effectExtent l="0" t="0" r="0" b="3175"/>
             <wp:docPr id="1" name="Рисунок 1"/>
             <wp:cNvGraphicFramePr>
               <a:graphicFrameLocks xmlns:a="http://schemas.openxmlformats.org/drawingml/2006/main" noChangeAspect="1"/>
@@ -12626,7 +12878,7 @@
                   <pic:spPr>
                     <a:xfrm>
                       <a:off x="0" y="0"/>
-                      <a:ext cx="6390005" cy="3498850"/>
+                      <a:ext cx="6390005" cy="3482975"/>
                     </a:xfrm>
                     <a:prstGeom prst="rect">
                       <a:avLst/>
@@ -12711,7 +12963,7 @@
         <w:rPr>
           <w:sz w:val="24"/>
         </w:rPr>
-        <w:t xml:space="preserve"> = 15</w:t>
+        <w:t xml:space="preserve"> = 5</w:t>
       </w:r>
     </w:p>
     <w:p>
@@ -12719,15 +12971,11 @@
         <w:keepNext/>
       </w:pPr>
       <w:r>
-        <w:rPr>
-          <w:noProof/>
-          <w:lang w:eastAsia="ru-RU"/>
-        </w:rPr>
         <w:drawing>
-          <wp:inline distT="0" distB="0" distL="0" distR="0" wp14:anchorId="053E5C2C" wp14:editId="68F631EB">
-            <wp:extent cx="6390005" cy="3527425"/>
+          <wp:inline distT="0" distB="0" distL="0" distR="0" wp14:anchorId="72AF7CB8" wp14:editId="37BF1D9F">
+            <wp:extent cx="6390005" cy="3583305"/>
             <wp:effectExtent l="0" t="0" r="0" b="0"/>
-            <wp:docPr id="6" name="Рисунок 6"/>
+            <wp:docPr id="2" name="Рисунок 2"/>
             <wp:cNvGraphicFramePr>
               <a:graphicFrameLocks xmlns:a="http://schemas.openxmlformats.org/drawingml/2006/main" noChangeAspect="1"/>
             </wp:cNvGraphicFramePr>
@@ -12747,7 +12995,7 @@
                   <pic:spPr>
                     <a:xfrm>
                       <a:off x="0" y="0"/>
-                      <a:ext cx="6390005" cy="3527425"/>
+                      <a:ext cx="6390005" cy="3583305"/>
                     </a:xfrm>
                     <a:prstGeom prst="rect">
                       <a:avLst/>
@@ -12832,15 +13080,11 @@
         <w:keepNext/>
       </w:pPr>
       <w:r>
-        <w:rPr>
-          <w:noProof/>
-          <w:lang w:eastAsia="ru-RU"/>
-        </w:rPr>
         <w:drawing>
-          <wp:inline distT="0" distB="0" distL="0" distR="0" wp14:anchorId="206924EC" wp14:editId="23903BF0">
-            <wp:extent cx="6390005" cy="3563620"/>
+          <wp:inline distT="0" distB="0" distL="0" distR="0" wp14:anchorId="3C721309" wp14:editId="1BC20235">
+            <wp:extent cx="6390005" cy="3529330"/>
             <wp:effectExtent l="0" t="0" r="0" b="0"/>
-            <wp:docPr id="7" name="Рисунок 7"/>
+            <wp:docPr id="3" name="Рисунок 3"/>
             <wp:cNvGraphicFramePr>
               <a:graphicFrameLocks xmlns:a="http://schemas.openxmlformats.org/drawingml/2006/main" noChangeAspect="1"/>
             </wp:cNvGraphicFramePr>
@@ -12860,7 +13104,7 @@
                   <pic:spPr>
                     <a:xfrm>
                       <a:off x="0" y="0"/>
-                      <a:ext cx="6390005" cy="3563620"/>
+                      <a:ext cx="6390005" cy="3529330"/>
                     </a:xfrm>
                     <a:prstGeom prst="rect">
                       <a:avLst/>
@@ -12932,7 +13176,32 @@
         <w:rPr>
           <w:sz w:val="24"/>
         </w:rPr>
-        <w:t>убывает одинаково и образует один график для обеих функций</w:t>
+        <w:t xml:space="preserve">убывает </w:t>
+      </w:r>
+      <w:r>
+        <w:rPr>
+          <w:sz w:val="24"/>
+        </w:rPr>
+        <w:t xml:space="preserve">для обеих функций, однако для гладкой она убывает постоянно и с одной скоростью, а для функции с углом после </w:t>
+      </w:r>
+      <w:r>
+        <w:rPr>
+          <w:sz w:val="24"/>
+          <w:lang w:val="en-US"/>
+        </w:rPr>
+        <w:t>n</w:t>
+      </w:r>
+      <w:r>
+        <w:rPr>
+          <w:sz w:val="24"/>
+        </w:rPr>
+        <w:t xml:space="preserve"> = 20 </w:t>
+      </w:r>
+      <w:r>
+        <w:rPr>
+          <w:sz w:val="24"/>
+        </w:rPr>
+        <w:t>ошибка начинает колебаться и убывать гораздо медленнее, чем для гладкой</w:t>
       </w:r>
     </w:p>
     <w:p>
@@ -12940,15 +13209,11 @@
         <w:keepNext/>
       </w:pPr>
       <w:r>
-        <w:rPr>
-          <w:noProof/>
-          <w:lang w:eastAsia="ru-RU"/>
-        </w:rPr>
         <w:drawing>
-          <wp:inline distT="0" distB="0" distL="0" distR="0" wp14:anchorId="481F0064" wp14:editId="1CD66CAB">
-            <wp:extent cx="6390005" cy="3509010"/>
+          <wp:inline distT="0" distB="0" distL="0" distR="0" wp14:anchorId="520C38CD" wp14:editId="63905EFC">
+            <wp:extent cx="6390005" cy="3571240"/>
             <wp:effectExtent l="0" t="0" r="0" b="0"/>
-            <wp:docPr id="8" name="Рисунок 8"/>
+            <wp:docPr id="4" name="Рисунок 4"/>
             <wp:cNvGraphicFramePr>
               <a:graphicFrameLocks xmlns:a="http://schemas.openxmlformats.org/drawingml/2006/main" noChangeAspect="1"/>
             </wp:cNvGraphicFramePr>
@@ -12968,7 +13233,7 @@
                   <pic:spPr>
                     <a:xfrm>
                       <a:off x="0" y="0"/>
-                      <a:ext cx="6390005" cy="3509010"/>
+                      <a:ext cx="6390005" cy="3571240"/>
                     </a:xfrm>
                     <a:prstGeom prst="rect">
                       <a:avLst/>
@@ -12999,32 +13264,31 @@
         <w:rPr>
           <w:sz w:val="24"/>
         </w:rPr>
-        <w:t>Данный график показывает, что на произвольной сетке ошибка последовательно возрастает для обеих функций с примерно одинаковой скоростью. В обеих зависимостях прослеживается резкий рост после</w:t>
-      </w:r>
-      <w:r>
-        <w:rPr>
-          <w:sz w:val="24"/>
-        </w:rPr>
-        <w:t xml:space="preserve"> значения</w:t>
-      </w:r>
-      <w:r>
-        <w:rPr>
-          <w:sz w:val="24"/>
-        </w:rPr>
-        <w:t xml:space="preserve"> </w:t>
-      </w:r>
-      <w:r>
-        <w:rPr>
-          <w:sz w:val="24"/>
-          <w:lang w:val="en-US"/>
-        </w:rPr>
-        <w:t>n</w:t>
-      </w:r>
-      <w:r>
-        <w:rPr>
-          <w:sz w:val="24"/>
-        </w:rPr>
-        <w:t xml:space="preserve"> = 15</w:t>
+        <w:t xml:space="preserve">Данный график показывает, что на </w:t>
+      </w:r>
+      <w:r>
+        <w:rPr>
+          <w:sz w:val="24"/>
+        </w:rPr>
+        <w:t>произвольной</w:t>
+      </w:r>
+      <w:r>
+        <w:rPr>
+          <w:sz w:val="24"/>
+        </w:rPr>
+        <w:t xml:space="preserve"> сетке ошибка </w:t>
+      </w:r>
+      <w:r>
+        <w:rPr>
+          <w:sz w:val="24"/>
+        </w:rPr>
+        <w:t>возрастает</w:t>
+      </w:r>
+      <w:r>
+        <w:rPr>
+          <w:sz w:val="24"/>
+        </w:rPr>
+        <w:t xml:space="preserve"> одинаково и образует один график для обеих функций</w:t>
       </w:r>
     </w:p>
     <w:p>
@@ -13039,7 +13303,6 @@
           <w:u w:val="single"/>
         </w:rPr>
       </w:pPr>
-      <w:bookmarkStart w:id="0" w:name="_GoBack"/>
       <w:r>
         <w:rPr>
           <w:sz w:val="24"/>
@@ -13070,7 +13333,6 @@
         <w:t>Вывод</w:t>
       </w:r>
     </w:p>
-    <w:bookmarkEnd w:id="0"/>
     <w:p>
       <w:pPr>
         <w:rPr>
@@ -13150,7 +13412,15 @@
         <w:rPr>
           <w:sz w:val="24"/>
         </w:rPr>
-        <w:t xml:space="preserve"> 15</w:t>
+        <w:t xml:space="preserve"> </w:t>
+      </w:r>
+      <w:bookmarkStart w:id="0" w:name="_GoBack"/>
+      <w:bookmarkEnd w:id="0"/>
+      <w:r>
+        <w:rPr>
+          <w:sz w:val="24"/>
+        </w:rPr>
+        <w:t>5</w:t>
       </w:r>
       <w:r>
         <w:rPr>

</xml_diff>